<commit_message>
adding remote sensing paragraph to the intro
</commit_message>
<xml_diff>
--- a/docs/Simon_Drone_Paper.docx
+++ b/docs/Simon_Drone_Paper.docx
@@ -219,7 +219,7 @@
         <w:pStyle w:val="Date"/>
       </w:pPr>
       <w:r>
-        <w:t xml:space="preserve">2024-07-04</w:t>
+        <w:t xml:space="preserve">2024-07-10</w:t>
       </w:r>
     </w:p>
     <w:p>
@@ -250,7 +250,7 @@
         <w:t xml:space="preserve">written</w:t>
       </w:r>
     </w:p>
-    <w:bookmarkStart w:id="23" w:name="introduction"/>
+    <w:bookmarkStart w:id="20" w:name="introduction"/>
     <w:p>
       <w:pPr>
         <w:pStyle w:val="Heading1"/>
@@ -407,18 +407,16 @@
         <w:t xml:space="preserve"> </w:t>
       </w:r>
       <w:r>
-        <w:t xml:space="preserve">exhibits high susceptibility to elevated sea surface temperatures during winter and spring, leading to advanced flowering, high mortality rates, and reduced biomass (</w:t>
-      </w:r>
-      <w:hyperlink r:id="rId20">
-        <w:r>
-          <w:rPr>
-            <w:rStyle w:val="Hyperlink"/>
-          </w:rPr>
-          <w:t xml:space="preserve">Sawall et al., 2021</w:t>
-        </w:r>
-      </w:hyperlink>
-      <w:r>
-        <w:t xml:space="preserve">). Similarly,</w:t>
+        <w:t xml:space="preserve">exhibits high susceptibility to elevated sea surface temperatures during winter and spring, leading to advanced flowering, high mortality rates, and reduced biomass</w:t>
+      </w:r>
+      <w:r>
+        <w:t xml:space="preserve"> </w:t>
+      </w:r>
+      <w:r>
+        <w:t xml:space="preserve">(Sawall et al., 2021)</w:t>
+      </w:r>
+      <w:r>
+        <w:t xml:space="preserve">. Similarly,</w:t>
       </w:r>
       <w:r>
         <w:t xml:space="preserve"> </w:t>
@@ -434,18 +432,16 @@
         <w:t xml:space="preserve"> </w:t>
       </w:r>
       <w:r>
-        <w:t xml:space="preserve">shows increased photosynthetic activity during heatwaves but suffers negative effects on photosynthetic performance and leaf biomass during recovery (</w:t>
-      </w:r>
-      <w:hyperlink r:id="rId21">
-        <w:r>
-          <w:rPr>
-            <w:rStyle w:val="Hyperlink"/>
-          </w:rPr>
-          <w:t xml:space="preserve">Deguette et al., 2022</w:t>
-        </w:r>
-      </w:hyperlink>
-      <w:r>
-        <w:t xml:space="preserve">). Additionally, different populations of</w:t>
+        <w:t xml:space="preserve">shows increased photosynthetic activity during heatwaves but suffers negative effects on photosynthetic performance and leaf biomass during recovery</w:t>
+      </w:r>
+      <w:r>
+        <w:t xml:space="preserve"> </w:t>
+      </w:r>
+      <w:r>
+        <w:t xml:space="preserve">(Deguette et al., 2022)</w:t>
+      </w:r>
+      <w:r>
+        <w:t xml:space="preserve">. Additionally, different populations of</w:t>
       </w:r>
       <w:r>
         <w:t xml:space="preserve"> </w:t>
@@ -461,18 +457,25 @@
         <w:t xml:space="preserve"> </w:t>
       </w:r>
       <w:r>
-        <w:t xml:space="preserve">along the European thermal gradient exhibit varied photophysiological responses during the recovery phase of heatwaves, indicating differential adaptation capabilities among populations (</w:t>
-      </w:r>
-      <w:hyperlink r:id="rId22">
-        <w:r>
-          <w:rPr>
-            <w:rStyle w:val="Hyperlink"/>
-          </w:rPr>
-          <w:t xml:space="preserve">Winters et al., 2011</w:t>
-        </w:r>
-      </w:hyperlink>
-      <w:r>
-        <w:t xml:space="preserve">).</w:t>
+        <w:t xml:space="preserve">along the European thermal gradient exhibit varied photophysiological responses during the recovery phase of heatwaves, indicating differential adaptation capabilities among populations</w:t>
+      </w:r>
+      <w:r>
+        <w:t xml:space="preserve"> </w:t>
+      </w:r>
+      <w:r>
+        <w:t xml:space="preserve">(Winters et al., 2011)</w:t>
+      </w:r>
+      <w:r>
+        <w:t xml:space="preserve">. These events intensify other stressors, such as overgrazing and seed burial, compromising sexual recruitment</w:t>
+      </w:r>
+      <w:r>
+        <w:t xml:space="preserve"> </w:t>
+      </w:r>
+      <w:r>
+        <w:t xml:space="preserve">(Guerrero-Meseguer et al., 2020)</w:t>
+      </w:r>
+      <w:r>
+        <w:t xml:space="preserve">.</w:t>
       </w:r>
     </w:p>
     <w:p>
@@ -480,307 +483,136 @@
         <w:pStyle w:val="BodyText"/>
       </w:pPr>
       <w:r>
-        <w:t xml:space="preserve">These events intensify other stressors, such as overgrazing and seed burial, compromising sexual recruitment</w:t>
-      </w:r>
-      <w:r>
-        <w:t xml:space="preserve"> </w:t>
-      </w:r>
-      <w:r>
-        <w:t xml:space="preserve">(Guerrero-Meseguer et al., 2020)</w:t>
-      </w:r>
-      <w:r>
-        <w:t xml:space="preserve">.</w:t>
+        <w:t xml:space="preserve">Remote sensing is increasingly being used to monitor marine ecosystems, including seagrass meadows. Through the Water Framework Directive and the Marine Strategy Framework Directive, Europe is promoting remote sensing techniques for habitat mapping, as these allow for the monitoring of extensive areas over time</w:t>
+      </w:r>
+      <w:r>
+        <w:t xml:space="preserve"> </w:t>
+      </w:r>
+      <w:r>
+        <w:t xml:space="preserve">(Papathanasopoulou et al., 2019)</w:t>
+      </w:r>
+      <w:r>
+        <w:t xml:space="preserve">. By using spectral indices, such as the Normalized Difference Vegetation Index (NDVI) and the Soil-Adjusted Vegetation Index (SAVI), remote sensing can effectively quantify vegetation health and biomass over time</w:t>
+      </w:r>
+      <w:r>
+        <w:t xml:space="preserve"> </w:t>
+      </w:r>
+      <w:r>
+        <w:t xml:space="preserve">(Akbar et al., 2020; Cârlan et al., 2020; Huete, 2012; Kloos et al., 2021)</w:t>
+      </w:r>
+    </w:p>
+    <w:bookmarkEnd w:id="20"/>
+    <w:bookmarkStart w:id="45" w:name="bibliography"/>
+    <w:p>
+      <w:pPr>
+        <w:pStyle w:val="Heading1"/>
+      </w:pPr>
+      <w:r>
+        <w:t xml:space="preserve">2. Bibliography</w:t>
+      </w:r>
+    </w:p>
+    <w:bookmarkStart w:id="44" w:name="refs"/>
+    <w:bookmarkStart w:id="21" w:name="ref-akbar2020mangrove"/>
+    <w:p>
+      <w:pPr>
+        <w:pStyle w:val="Bibliography"/>
+      </w:pPr>
+      <w:r>
+        <w:t xml:space="preserve">Akbar, M., Arisanto, P., Sukirno, B., Merdeka, P., Priadhi, M., Zallesa, S., 2020. Mangrove vegetation health index analysis by implementing NDVI (normalized difference vegetation index) classification method on sentinel-2 image data case study: Segara anakan, kabupaten cilacap, in: IOP Conference Series: Earth and Environmental Science. IOP Publishing, p. 012069.</w:t>
+      </w:r>
+    </w:p>
+    <w:bookmarkEnd w:id="21"/>
+    <w:bookmarkStart w:id="22" w:name="ref-carlan2020identifying"/>
+    <w:p>
+      <w:pPr>
+        <w:pStyle w:val="Bibliography"/>
+      </w:pPr>
+      <w:r>
+        <w:t xml:space="preserve">Cârlan, I., Mihai, B.-A., Nistor, C., Große-Stoltenberg, A., 2020. Identifying urban vegetation stress factors based on open access remote sensing imagery and field observations. Ecological Informatics 55, 101032.</w:t>
+      </w:r>
+    </w:p>
+    <w:bookmarkEnd w:id="22"/>
+    <w:bookmarkStart w:id="23" w:name="ref-deguette2022physiological"/>
+    <w:p>
+      <w:pPr>
+        <w:pStyle w:val="Bibliography"/>
+      </w:pPr>
+      <w:r>
+        <w:t xml:space="preserve">Deguette, A., Barrote, I., Silva, J., 2022. Physiological and morphological effects of a marine heatwave on the seagrass cymodocea nodosa. Scientific Reports 12, 7950.</w:t>
       </w:r>
     </w:p>
     <w:bookmarkEnd w:id="23"/>
-    <w:bookmarkStart w:id="43" w:name="bibliography"/>
-    <w:p>
-      <w:pPr>
-        <w:pStyle w:val="Heading1"/>
-      </w:pPr>
-      <w:r>
-        <w:t xml:space="preserve">2. Bibliography</w:t>
-      </w:r>
-    </w:p>
-    <w:p>
-      <w:pPr>
-        <w:pStyle w:val="FirstParagraph"/>
-      </w:pPr>
-      <w:bookmarkStart w:id="24" w:name="eq-std"/>
-      <m:oMathPara>
-        <m:oMathParaPr>
-          <m:jc m:val="center"/>
-        </m:oMathParaPr>
-        <m:oMath>
-          <m:sSubSup>
-            <m:e>
-              <m:r>
-                <m:t>R</m:t>
-              </m:r>
-            </m:e>
-            <m:sub>
-              <m:r>
-                <m:t>i</m:t>
-              </m:r>
-            </m:sub>
-            <m:sup>
-              <m:r>
-                <m:rPr>
-                  <m:sty m:val="p"/>
-                </m:rPr>
-                <m:t>*</m:t>
-              </m:r>
-            </m:sup>
-          </m:sSubSup>
-          <m:d>
-            <m:dPr>
-              <m:begChr m:val="("/>
-              <m:endChr m:val=")"/>
-              <m:sepChr m:val=""/>
-              <m:grow/>
-            </m:dPr>
-            <m:e>
-              <m:r>
-                <m:t>λ</m:t>
-              </m:r>
-            </m:e>
-          </m:d>
-          <m:r>
-            <m:rPr>
-              <m:sty m:val="p"/>
-            </m:rPr>
-            <m:t>=</m:t>
-          </m:r>
-          <m:f>
-            <m:fPr>
-              <m:type m:val="bar"/>
-            </m:fPr>
-            <m:num>
-              <m:sSub>
-                <m:e>
-                  <m:r>
-                    <m:t>R</m:t>
-                  </m:r>
-                </m:e>
-                <m:sub>
-                  <m:r>
-                    <m:t>i</m:t>
-                  </m:r>
-                </m:sub>
-              </m:sSub>
-              <m:d>
-                <m:dPr>
-                  <m:begChr m:val="("/>
-                  <m:endChr m:val=")"/>
-                  <m:sepChr m:val=""/>
-                  <m:grow/>
-                </m:dPr>
-                <m:e>
-                  <m:r>
-                    <m:t>λ</m:t>
-                  </m:r>
-                </m:e>
-              </m:d>
-              <m:r>
-                <m:rPr>
-                  <m:sty m:val="p"/>
-                </m:rPr>
-                <m:t>−</m:t>
-              </m:r>
-              <m:r>
-                <m:t>m</m:t>
-              </m:r>
-              <m:r>
-                <m:t>i</m:t>
-              </m:r>
-              <m:r>
-                <m:t>n</m:t>
-              </m:r>
-              <m:d>
-                <m:dPr>
-                  <m:begChr m:val="("/>
-                  <m:endChr m:val=")"/>
-                  <m:sepChr m:val=""/>
-                  <m:grow/>
-                </m:dPr>
-                <m:e>
-                  <m:sSub>
-                    <m:e>
-                      <m:r>
-                        <m:t>R</m:t>
-                      </m:r>
-                    </m:e>
-                    <m:sub>
-                      <m:r>
-                        <m:t>i</m:t>
-                      </m:r>
-                    </m:sub>
-                  </m:sSub>
-                </m:e>
-              </m:d>
-            </m:num>
-            <m:den>
-              <m:r>
-                <m:t>m</m:t>
-              </m:r>
-              <m:r>
-                <m:t>a</m:t>
-              </m:r>
-              <m:r>
-                <m:t>x</m:t>
-              </m:r>
-              <m:d>
-                <m:dPr>
-                  <m:begChr m:val="("/>
-                  <m:endChr m:val=")"/>
-                  <m:sepChr m:val=""/>
-                  <m:grow/>
-                </m:dPr>
-                <m:e>
-                  <m:sSub>
-                    <m:e>
-                      <m:r>
-                        <m:t>R</m:t>
-                      </m:r>
-                    </m:e>
-                    <m:sub>
-                      <m:r>
-                        <m:t>i</m:t>
-                      </m:r>
-                    </m:sub>
-                  </m:sSub>
-                </m:e>
-              </m:d>
-              <m:r>
-                <m:rPr>
-                  <m:sty m:val="p"/>
-                </m:rPr>
-                <m:t>−</m:t>
-              </m:r>
-              <m:r>
-                <m:t>m</m:t>
-              </m:r>
-              <m:r>
-                <m:t>i</m:t>
-              </m:r>
-              <m:r>
-                <m:t>n</m:t>
-              </m:r>
-              <m:d>
-                <m:dPr>
-                  <m:begChr m:val="("/>
-                  <m:endChr m:val=")"/>
-                  <m:sepChr m:val=""/>
-                  <m:grow/>
-                </m:dPr>
-                <m:e>
-                  <m:sSub>
-                    <m:e>
-                      <m:r>
-                        <m:t>R</m:t>
-                      </m:r>
-                    </m:e>
-                    <m:sub>
-                      <m:r>
-                        <m:t>i</m:t>
-                      </m:r>
-                    </m:sub>
-                  </m:sSub>
-                </m:e>
-              </m:d>
-            </m:den>
-          </m:f>
-          <m:r>
-            <m:t>  </m:t>
-          </m:r>
-          <m:d>
-            <m:dPr>
-              <m:begChr m:val="("/>
-              <m:endChr m:val=")"/>
-              <m:sepChr m:val=""/>
-              <m:grow/>
-            </m:dPr>
-            <m:e>
-              <m:r>
-                <m:t>1</m:t>
-              </m:r>
-            </m:e>
-          </m:d>
-        </m:oMath>
-      </m:oMathPara>
-      <w:bookmarkEnd w:id="24"/>
-    </w:p>
-    <w:p>
-      <w:pPr>
-        <w:pStyle w:val="FirstParagraph"/>
-      </w:pPr>
-      <w:r>
-        <w:t xml:space="preserve">test</w:t>
-      </w:r>
-      <w:r>
-        <w:t xml:space="preserve"> </w:t>
-      </w:r>
-      <w:hyperlink w:anchor="eq-std">
-        <w:r>
-          <w:rPr>
-            <w:rStyle w:val="Hyperlink"/>
-          </w:rPr>
-          <w:t xml:space="preserve">Equation 1</w:t>
-        </w:r>
-      </w:hyperlink>
-    </w:p>
-    <w:bookmarkStart w:id="42" w:name="refs"/>
-    <w:bookmarkStart w:id="25" w:name="ref-deguette2022physiological"/>
-    <w:p>
-      <w:pPr>
-        <w:pStyle w:val="Bibliography"/>
-      </w:pPr>
-      <w:r>
-        <w:t xml:space="preserve">Deguette, A., Barrote, I., Silva, J., 2022. Physiological and morphological effects of a marine heatwave on the seagrass cymodocea nodosa. Scientific Reports 12, 7950.</w:t>
+    <w:bookmarkStart w:id="24" w:name="ref-gardner2018global"/>
+    <w:p>
+      <w:pPr>
+        <w:pStyle w:val="Bibliography"/>
+      </w:pPr>
+      <w:r>
+        <w:t xml:space="preserve">Gardner, R.C., Finlayson, C., 2018. Global wetland outlook: State of the world’s wetlands and their services to people, in: Ramsar Convention Secretariat. pp. 2020–5.</w:t>
+      </w:r>
+    </w:p>
+    <w:bookmarkEnd w:id="24"/>
+    <w:bookmarkStart w:id="25" w:name="ref-guerrero2020heat"/>
+    <w:p>
+      <w:pPr>
+        <w:pStyle w:val="Bibliography"/>
+      </w:pPr>
+      <w:r>
+        <w:t xml:space="preserve">Guerrero-Meseguer, L., Marı́n, A., Sanz-Lázaro, C., 2020. Heat wave intensity can vary the cumulative effects of multiple environmental stressors on posidonia oceanica seedlings. Marine Environmental Research 159, 105001.</w:t>
       </w:r>
     </w:p>
     <w:bookmarkEnd w:id="25"/>
-    <w:bookmarkStart w:id="26" w:name="ref-gardner2018global"/>
-    <w:p>
-      <w:pPr>
-        <w:pStyle w:val="Bibliography"/>
-      </w:pPr>
-      <w:r>
-        <w:t xml:space="preserve">Gardner, R.C., Finlayson, C., 2018. Global wetland outlook: State of the world’s wetlands and their services to people, in: Ramsar Convention Secretariat. pp. 2020–5.</w:t>
+    <w:bookmarkStart w:id="26" w:name="ref-hobday2016hierarchical"/>
+    <w:p>
+      <w:pPr>
+        <w:pStyle w:val="Bibliography"/>
+      </w:pPr>
+      <w:r>
+        <w:t xml:space="preserve">Hobday, A.J., Alexander, L.V., Perkins, S.E., Smale, D.A., Straub, S.C., Oliver, E.C., Benthuysen, J.A., Burrows, M.T., Donat, M.G., Feng, M., others, 2016. A hierarchical approach to defining marine heatwaves. Progress in oceanography 141, 227–238.</w:t>
       </w:r>
     </w:p>
     <w:bookmarkEnd w:id="26"/>
-    <w:bookmarkStart w:id="27" w:name="ref-guerrero2020heat"/>
-    <w:p>
-      <w:pPr>
-        <w:pStyle w:val="Bibliography"/>
-      </w:pPr>
-      <w:r>
-        <w:t xml:space="preserve">Guerrero-Meseguer, L., Marı́n, A., Sanz-Lázaro, C., 2020. Heat wave intensity can vary the cumulative effects of multiple environmental stressors on posidonia oceanica seedlings. Marine Environmental Research 159, 105001.</w:t>
+    <w:bookmarkStart w:id="27" w:name="ref-huete2012vegetation"/>
+    <w:p>
+      <w:pPr>
+        <w:pStyle w:val="Bibliography"/>
+      </w:pPr>
+      <w:r>
+        <w:t xml:space="preserve">Huete, A.R., 2012. Vegetation indices, remote sensing and forest monitoring. Geography Compass 6, 513–532.</w:t>
       </w:r>
     </w:p>
     <w:bookmarkEnd w:id="27"/>
-    <w:bookmarkStart w:id="28" w:name="ref-hobday2016hierarchical"/>
-    <w:p>
-      <w:pPr>
-        <w:pStyle w:val="Bibliography"/>
-      </w:pPr>
-      <w:r>
-        <w:t xml:space="preserve">Hobday, A.J., Alexander, L.V., Perkins, S.E., Smale, D.A., Straub, S.C., Oliver, E.C., Benthuysen, J.A., Burrows, M.T., Donat, M.G., Feng, M., others, 2016. A hierarchical approach to defining marine heatwaves. Progress in oceanography 141, 227–238.</w:t>
+    <w:bookmarkStart w:id="28" w:name="ref-jankowska2019stabilizing"/>
+    <w:p>
+      <w:pPr>
+        <w:pStyle w:val="Bibliography"/>
+      </w:pPr>
+      <w:r>
+        <w:t xml:space="preserve">Jankowska, E., Michel, L.N., Lepoint, G., Włodarska-Kowalczuk, M., 2019. Stabilizing effects of seagrass meadows on coastal water benthic food webs. Journal of Experimental Marine Biology and Ecology 510, 54–63.</w:t>
       </w:r>
     </w:p>
     <w:bookmarkEnd w:id="28"/>
-    <w:bookmarkStart w:id="29" w:name="ref-jankowska2019stabilizing"/>
-    <w:p>
-      <w:pPr>
-        <w:pStyle w:val="Bibliography"/>
-      </w:pPr>
-      <w:r>
-        <w:t xml:space="preserve">Jankowska, E., Michel, L.N., Lepoint, G., Włodarska-Kowalczuk, M., 2019. Stabilizing effects of seagrass meadows on coastal water benthic food webs. Journal of Experimental Marine Biology and Ecology 510, 54–63.</w:t>
+    <w:bookmarkStart w:id="29" w:name="ref-kloos2021agricultural"/>
+    <w:p>
+      <w:pPr>
+        <w:pStyle w:val="Bibliography"/>
+      </w:pPr>
+      <w:r>
+        <w:t xml:space="preserve">Kloos, S., Yuan, Y., Castelli, M., Menzel, A., 2021. Agricultural drought detection with MODIS based vegetation health indices in southeast germany. Remote Sensing 13, 3907.</w:t>
       </w:r>
     </w:p>
     <w:bookmarkEnd w:id="29"/>
-    <w:bookmarkStart w:id="30" w:name="ref-perkins2013measurement"/>
+    <w:bookmarkStart w:id="30" w:name="ref-papathanasopoulou2019satellite"/>
+    <w:p>
+      <w:pPr>
+        <w:pStyle w:val="Bibliography"/>
+      </w:pPr>
+      <w:r>
+        <w:t xml:space="preserve">Papathanasopoulou, E., Simis, S., Alikas, K., Ansper, A., Anttila, J., Barillé, A., Barillé, L., Brando, V., Bresciani, M., Bučas, M., others, 2019. Satellite-assisted monitoring of water quality to support the implementation of the water framework directive. EOMORES white paper.</w:t>
+      </w:r>
+    </w:p>
+    <w:bookmarkEnd w:id="30"/>
+    <w:bookmarkStart w:id="31" w:name="ref-perkins2013measurement"/>
     <w:p>
       <w:pPr>
         <w:pStyle w:val="Bibliography"/>
@@ -789,8 +621,8 @@
         <w:t xml:space="preserve">Perkins, S.E., Alexander, L.V., 2013. On the measurement of heat waves. Journal of climate 26, 4500–4517.</w:t>
       </w:r>
     </w:p>
-    <w:bookmarkEnd w:id="30"/>
-    <w:bookmarkStart w:id="31" w:name="ref-ramesh2020seagrass"/>
+    <w:bookmarkEnd w:id="31"/>
+    <w:bookmarkStart w:id="32" w:name="ref-ramesh2020seagrass"/>
     <w:p>
       <w:pPr>
         <w:pStyle w:val="Bibliography"/>
@@ -799,8 +631,8 @@
         <w:t xml:space="preserve">Ramesh, C., Mohanraju, R., 2020. Seagrass ecosystems of andaman and nicobar islands: Status and future perspective. Environmental &amp; Earth Sciences Research Journal 7.</w:t>
       </w:r>
     </w:p>
-    <w:bookmarkEnd w:id="31"/>
-    <w:bookmarkStart w:id="32" w:name="ref-sawall2021chronically"/>
+    <w:bookmarkEnd w:id="32"/>
+    <w:bookmarkStart w:id="33" w:name="ref-sawall2021chronically"/>
     <w:p>
       <w:pPr>
         <w:pStyle w:val="Bibliography"/>
@@ -809,8 +641,8 @@
         <w:t xml:space="preserve">Sawall, Y., Ito, M., Pansch, C., 2021. Chronically elevated sea surface temperatures revealed high susceptibility of the eelgrass zostera marina to winter and spring warming. Limnology and Oceanography 66, 4112–4124.</w:t>
       </w:r>
     </w:p>
-    <w:bookmarkEnd w:id="32"/>
-    <w:bookmarkStart w:id="33" w:name="ref-scott2018role"/>
+    <w:bookmarkEnd w:id="33"/>
+    <w:bookmarkStart w:id="34" w:name="ref-scott2018role"/>
     <w:p>
       <w:pPr>
         <w:pStyle w:val="Bibliography"/>
@@ -819,8 +651,8 @@
         <w:t xml:space="preserve">Scott, A.L., York, P.H., Duncan, C., Macreadie, P.I., Connolly, R.M., Ellis, M.T., Jarvis, J.C., Jinks, K.I., Marsh, H., Rasheed, M.A., 2018. The role of herbivory in structuring tropical seagrass ecosystem service delivery. Frontiers in Plant Science 9, 127.</w:t>
       </w:r>
     </w:p>
-    <w:bookmarkEnd w:id="33"/>
-    <w:bookmarkStart w:id="34" w:name="ref-sevgi2022bitkilerde"/>
+    <w:bookmarkEnd w:id="34"/>
+    <w:bookmarkStart w:id="35" w:name="ref-sevgi2022bitkilerde"/>
     <w:p>
       <w:pPr>
         <w:pStyle w:val="Bibliography"/>
@@ -850,8 +682,8 @@
         <w:t xml:space="preserve">tlar. Journal of Anatolian Environmental and Animal Sciences 7, 528–536.</w:t>
       </w:r>
     </w:p>
-    <w:bookmarkEnd w:id="34"/>
-    <w:bookmarkStart w:id="35" w:name="ref-simpson2016distribution"/>
+    <w:bookmarkEnd w:id="35"/>
+    <w:bookmarkStart w:id="36" w:name="ref-simpson2016distribution"/>
     <w:p>
       <w:pPr>
         <w:pStyle w:val="Bibliography"/>
@@ -860,8 +692,8 @@
         <w:t xml:space="preserve">Simpson, T.S., Wernberg, T., McDonald, J.I., 2016. Distribution and localised effects of the invasive ascidian didemnum perlucidum (monniot 1983) in an urban estuary. PLoS One 11, e0154201.</w:t>
       </w:r>
     </w:p>
-    <w:bookmarkEnd w:id="35"/>
-    <w:bookmarkStart w:id="36" w:name="ref-sousa2019blue"/>
+    <w:bookmarkEnd w:id="36"/>
+    <w:bookmarkStart w:id="37" w:name="ref-sousa2019blue"/>
     <w:p>
       <w:pPr>
         <w:pStyle w:val="Bibliography"/>
@@ -870,8 +702,8 @@
         <w:t xml:space="preserve">Sousa, A.I., Silva, J.F. da, Azevedo, A., Lillebø, A.I., 2019. Blue carbon stock in zostera noltei meadows at ria de aveiro coastal lagoon (portugal) over a decade. Scientific reports 9, 14387.</w:t>
       </w:r>
     </w:p>
-    <w:bookmarkEnd w:id="36"/>
-    <w:bookmarkStart w:id="37" w:name="ref-thomsen2023meadow"/>
+    <w:bookmarkEnd w:id="37"/>
+    <w:bookmarkStart w:id="38" w:name="ref-thomsen2023meadow"/>
     <w:p>
       <w:pPr>
         <w:pStyle w:val="Bibliography"/>
@@ -880,8 +712,8 @@
         <w:t xml:space="preserve">Thomsen, E., Herbeck, L.S., Viana, I.G., Jennerjahn, T.C., 2023. Meadow trophic status regulates the nitrogen filter function of tropical seagrasses in seasonally eutrophic coastal waters. Limnology and Oceanography 68, 1906–1919.</w:t>
       </w:r>
     </w:p>
-    <w:bookmarkEnd w:id="37"/>
-    <w:bookmarkStart w:id="38" w:name="ref-unsworth2022planetary"/>
+    <w:bookmarkEnd w:id="38"/>
+    <w:bookmarkStart w:id="39" w:name="ref-unsworth2022planetary"/>
     <w:p>
       <w:pPr>
         <w:pStyle w:val="Bibliography"/>
@@ -890,8 +722,8 @@
         <w:t xml:space="preserve">Unsworth, R.K., Cullen-Unsworth, L.C., Jones, B.L., Lilley, R.J., 2022. The planetary role of seagrass conservation. Science 377, 609–613.</w:t>
       </w:r>
     </w:p>
-    <w:bookmarkEnd w:id="38"/>
-    <w:bookmarkStart w:id="39" w:name="ref-waycott2009accelerating"/>
+    <w:bookmarkEnd w:id="39"/>
+    <w:bookmarkStart w:id="40" w:name="ref-waycott2009accelerating"/>
     <w:p>
       <w:pPr>
         <w:pStyle w:val="Bibliography"/>
@@ -900,8 +732,18 @@
         <w:t xml:space="preserve">Waycott, M., Duarte, C.M., Carruthers, T.J., Orth, R.J., Dennison, W.C., Olyarnik, S., Calladine, A., Fourqurean, J.W., Heck Jr, K.L., Hughes, A.R., others, 2009. Accelerating loss of seagrasses across the globe threatens coastal ecosystems. Proceedings of the national academy of sciences 106, 12377–12381.</w:t>
       </w:r>
     </w:p>
-    <w:bookmarkEnd w:id="39"/>
-    <w:bookmarkStart w:id="40" w:name="ref-zoffoli2021decadal"/>
+    <w:bookmarkEnd w:id="40"/>
+    <w:bookmarkStart w:id="41" w:name="ref-winters2011effects"/>
+    <w:p>
+      <w:pPr>
+        <w:pStyle w:val="Bibliography"/>
+      </w:pPr>
+      <w:r>
+        <w:t xml:space="preserve">Winters, G., Nelle, P., Fricke, B., Rauch, G., Reusch, T.B., 2011. Effects of a simulated heat wave on photophysiology and gene expression of high-and low-latitude populations of zostera marina. Marine Ecology Progress Series 435, 83–95.</w:t>
+      </w:r>
+    </w:p>
+    <w:bookmarkEnd w:id="41"/>
+    <w:bookmarkStart w:id="42" w:name="ref-zoffoli2021decadal"/>
     <w:p>
       <w:pPr>
         <w:pStyle w:val="Bibliography"/>
@@ -910,8 +752,8 @@
         <w:t xml:space="preserve">Zoffoli, M.L., Gernez, P., Godet, L., Peters, S., Oiry, S., Barillé, L., 2021. Decadal increase in the ecological status of a north-atlantic intertidal seagrass meadow observed with multi-mission satellite time-series. Ecological Indicators 130, 108033.</w:t>
       </w:r>
     </w:p>
-    <w:bookmarkEnd w:id="40"/>
-    <w:bookmarkStart w:id="41" w:name="ref-zoffoli2023remote"/>
+    <w:bookmarkEnd w:id="42"/>
+    <w:bookmarkStart w:id="43" w:name="ref-zoffoli2023remote"/>
     <w:p>
       <w:pPr>
         <w:pStyle w:val="Bibliography"/>
@@ -920,9 +762,9 @@
         <w:t xml:space="preserve">Zoffoli, M.L., Gernez, P., Oiry, S., Godet, L., Dalloyau, S., Davies, B.F.R., Barillé, L., 2023. Remote sensing in seagrass ecology: Coupled dynamics between migratory herbivorous birds and intertidal meadows observed by satellite during four decades. Remote Sensing in Ecology and Conservation 9, 420–433.</w:t>
       </w:r>
     </w:p>
-    <w:bookmarkEnd w:id="41"/>
-    <w:bookmarkEnd w:id="42"/>
     <w:bookmarkEnd w:id="43"/>
+    <w:bookmarkEnd w:id="44"/>
+    <w:bookmarkEnd w:id="45"/>
     <w:sectPr/>
   </w:body>
 </w:document>

</xml_diff>

<commit_message>
adding start of M&M
</commit_message>
<xml_diff>
--- a/docs/Simon_Drone_Paper.docx
+++ b/docs/Simon_Drone_Paper.docx
@@ -505,17 +505,74 @@
       </w:r>
     </w:p>
     <w:bookmarkEnd w:id="20"/>
-    <w:bookmarkStart w:id="45" w:name="bibliography"/>
+    <w:bookmarkStart w:id="22" w:name="material-methods"/>
     <w:p>
       <w:pPr>
         <w:pStyle w:val="Heading1"/>
       </w:pPr>
       <w:r>
-        <w:t xml:space="preserve">2. Bibliography</w:t>
-      </w:r>
-    </w:p>
-    <w:bookmarkStart w:id="44" w:name="refs"/>
-    <w:bookmarkStart w:id="21" w:name="ref-akbar2020mangrove"/>
+        <w:t xml:space="preserve">2. Material &amp; Methods</w:t>
+      </w:r>
+    </w:p>
+    <w:bookmarkStart w:id="21" w:name="sampling-and-acclimation-of-seagrasses"/>
+    <w:p>
+      <w:pPr>
+        <w:pStyle w:val="Heading2"/>
+      </w:pPr>
+      <w:r>
+        <w:t xml:space="preserve">2.1 Sampling and Acclimation of seagrasses</w:t>
+      </w:r>
+    </w:p>
+    <w:p>
+      <w:pPr>
+        <w:pStyle w:val="FirstParagraph"/>
+      </w:pPr>
+      <w:r>
+        <w:t xml:space="preserve">Seagrass was sampled from a</w:t>
+      </w:r>
+      <w:r>
+        <w:t xml:space="preserve"> </w:t>
+      </w:r>
+      <w:r>
+        <w:rPr>
+          <w:i/>
+          <w:iCs/>
+        </w:rPr>
+        <w:t xml:space="preserve">Nanozostera noltei</w:t>
+      </w:r>
+      <w:r>
+        <w:t xml:space="preserve"> </w:t>
+      </w:r>
+      <w:r>
+        <w:t xml:space="preserve">(dwarf eelgrass, syn.</w:t>
+      </w:r>
+      <w:r>
+        <w:t xml:space="preserve"> </w:t>
+      </w:r>
+      <w:r>
+        <w:rPr>
+          <w:i/>
+          <w:iCs/>
+        </w:rPr>
+        <w:t xml:space="preserve">Zostera noltei</w:t>
+      </w:r>
+      <w:r>
+        <w:t xml:space="preserve">) meadow on Noirmoutier Island, France (46°57’32.0”N 2°10’37.0”W) at low tide. A shovel was used to sample seagrass from an area of 30 cm by 15 cm and 10 cm deep. The seagrass, along with sediment, meiofauna, and macrofauna, was placed in plastic trays. To avoid hydric stress during transportation, seawater was added to each tray. At the same time, seawater was sampled from a nearby site and transported to the lab, where it was filtered using a 0.22 µm nitrocellulose filter to remove all suspended particulate matter. This water was used in the acclimation tank and the intertidal chambers.</w:t>
+      </w:r>
+    </w:p>
+    <w:bookmarkEnd w:id="21"/>
+    <w:bookmarkEnd w:id="22"/>
+    <w:bookmarkStart w:id="47" w:name="bibliography"/>
+    <w:p>
+      <w:pPr>
+        <w:pStyle w:val="Heading1"/>
+      </w:pPr>
+      <w:r>
+        <w:t xml:space="preserve">3. Bibliography</w:t>
+      </w:r>
+    </w:p>
+    <w:bookmarkStart w:id="46" w:name="refs"/>
+    <w:bookmarkStart w:id="23" w:name="ref-akbar2020mangrove"/>
     <w:p>
       <w:pPr>
         <w:pStyle w:val="Bibliography"/>
@@ -524,8 +581,8 @@
         <w:t xml:space="preserve">Akbar, M., Arisanto, P., Sukirno, B., Merdeka, P., Priadhi, M., Zallesa, S., 2020. Mangrove vegetation health index analysis by implementing NDVI (normalized difference vegetation index) classification method on sentinel-2 image data case study: Segara anakan, kabupaten cilacap, in: IOP Conference Series: Earth and Environmental Science. IOP Publishing, p. 012069.</w:t>
       </w:r>
     </w:p>
-    <w:bookmarkEnd w:id="21"/>
-    <w:bookmarkStart w:id="22" w:name="ref-carlan2020identifying"/>
+    <w:bookmarkEnd w:id="23"/>
+    <w:bookmarkStart w:id="24" w:name="ref-carlan2020identifying"/>
     <w:p>
       <w:pPr>
         <w:pStyle w:val="Bibliography"/>
@@ -534,8 +591,8 @@
         <w:t xml:space="preserve">Cârlan, I., Mihai, B.-A., Nistor, C., Große-Stoltenberg, A., 2020. Identifying urban vegetation stress factors based on open access remote sensing imagery and field observations. Ecological Informatics 55, 101032.</w:t>
       </w:r>
     </w:p>
-    <w:bookmarkEnd w:id="22"/>
-    <w:bookmarkStart w:id="23" w:name="ref-deguette2022physiological"/>
+    <w:bookmarkEnd w:id="24"/>
+    <w:bookmarkStart w:id="25" w:name="ref-deguette2022physiological"/>
     <w:p>
       <w:pPr>
         <w:pStyle w:val="Bibliography"/>
@@ -544,8 +601,8 @@
         <w:t xml:space="preserve">Deguette, A., Barrote, I., Silva, J., 2022. Physiological and morphological effects of a marine heatwave on the seagrass cymodocea nodosa. Scientific Reports 12, 7950.</w:t>
       </w:r>
     </w:p>
-    <w:bookmarkEnd w:id="23"/>
-    <w:bookmarkStart w:id="24" w:name="ref-gardner2018global"/>
+    <w:bookmarkEnd w:id="25"/>
+    <w:bookmarkStart w:id="26" w:name="ref-gardner2018global"/>
     <w:p>
       <w:pPr>
         <w:pStyle w:val="Bibliography"/>
@@ -554,8 +611,8 @@
         <w:t xml:space="preserve">Gardner, R.C., Finlayson, C., 2018. Global wetland outlook: State of the world’s wetlands and their services to people, in: Ramsar Convention Secretariat. pp. 2020–5.</w:t>
       </w:r>
     </w:p>
-    <w:bookmarkEnd w:id="24"/>
-    <w:bookmarkStart w:id="25" w:name="ref-guerrero2020heat"/>
+    <w:bookmarkEnd w:id="26"/>
+    <w:bookmarkStart w:id="27" w:name="ref-guerrero2020heat"/>
     <w:p>
       <w:pPr>
         <w:pStyle w:val="Bibliography"/>
@@ -564,8 +621,8 @@
         <w:t xml:space="preserve">Guerrero-Meseguer, L., Marı́n, A., Sanz-Lázaro, C., 2020. Heat wave intensity can vary the cumulative effects of multiple environmental stressors on posidonia oceanica seedlings. Marine Environmental Research 159, 105001.</w:t>
       </w:r>
     </w:p>
-    <w:bookmarkEnd w:id="25"/>
-    <w:bookmarkStart w:id="26" w:name="ref-hobday2016hierarchical"/>
+    <w:bookmarkEnd w:id="27"/>
+    <w:bookmarkStart w:id="28" w:name="ref-hobday2016hierarchical"/>
     <w:p>
       <w:pPr>
         <w:pStyle w:val="Bibliography"/>
@@ -574,8 +631,8 @@
         <w:t xml:space="preserve">Hobday, A.J., Alexander, L.V., Perkins, S.E., Smale, D.A., Straub, S.C., Oliver, E.C., Benthuysen, J.A., Burrows, M.T., Donat, M.G., Feng, M., others, 2016. A hierarchical approach to defining marine heatwaves. Progress in oceanography 141, 227–238.</w:t>
       </w:r>
     </w:p>
-    <w:bookmarkEnd w:id="26"/>
-    <w:bookmarkStart w:id="27" w:name="ref-huete2012vegetation"/>
+    <w:bookmarkEnd w:id="28"/>
+    <w:bookmarkStart w:id="29" w:name="ref-huete2012vegetation"/>
     <w:p>
       <w:pPr>
         <w:pStyle w:val="Bibliography"/>
@@ -584,8 +641,8 @@
         <w:t xml:space="preserve">Huete, A.R., 2012. Vegetation indices, remote sensing and forest monitoring. Geography Compass 6, 513–532.</w:t>
       </w:r>
     </w:p>
-    <w:bookmarkEnd w:id="27"/>
-    <w:bookmarkStart w:id="28" w:name="ref-jankowska2019stabilizing"/>
+    <w:bookmarkEnd w:id="29"/>
+    <w:bookmarkStart w:id="30" w:name="ref-jankowska2019stabilizing"/>
     <w:p>
       <w:pPr>
         <w:pStyle w:val="Bibliography"/>
@@ -594,8 +651,8 @@
         <w:t xml:space="preserve">Jankowska, E., Michel, L.N., Lepoint, G., Włodarska-Kowalczuk, M., 2019. Stabilizing effects of seagrass meadows on coastal water benthic food webs. Journal of Experimental Marine Biology and Ecology 510, 54–63.</w:t>
       </w:r>
     </w:p>
-    <w:bookmarkEnd w:id="28"/>
-    <w:bookmarkStart w:id="29" w:name="ref-kloos2021agricultural"/>
+    <w:bookmarkEnd w:id="30"/>
+    <w:bookmarkStart w:id="31" w:name="ref-kloos2021agricultural"/>
     <w:p>
       <w:pPr>
         <w:pStyle w:val="Bibliography"/>
@@ -604,8 +661,8 @@
         <w:t xml:space="preserve">Kloos, S., Yuan, Y., Castelli, M., Menzel, A., 2021. Agricultural drought detection with MODIS based vegetation health indices in southeast germany. Remote Sensing 13, 3907.</w:t>
       </w:r>
     </w:p>
-    <w:bookmarkEnd w:id="29"/>
-    <w:bookmarkStart w:id="30" w:name="ref-papathanasopoulou2019satellite"/>
+    <w:bookmarkEnd w:id="31"/>
+    <w:bookmarkStart w:id="32" w:name="ref-papathanasopoulou2019satellite"/>
     <w:p>
       <w:pPr>
         <w:pStyle w:val="Bibliography"/>
@@ -614,8 +671,8 @@
         <w:t xml:space="preserve">Papathanasopoulou, E., Simis, S., Alikas, K., Ansper, A., Anttila, J., Barillé, A., Barillé, L., Brando, V., Bresciani, M., Bučas, M., others, 2019. Satellite-assisted monitoring of water quality to support the implementation of the water framework directive. EOMORES white paper.</w:t>
       </w:r>
     </w:p>
-    <w:bookmarkEnd w:id="30"/>
-    <w:bookmarkStart w:id="31" w:name="ref-perkins2013measurement"/>
+    <w:bookmarkEnd w:id="32"/>
+    <w:bookmarkStart w:id="33" w:name="ref-perkins2013measurement"/>
     <w:p>
       <w:pPr>
         <w:pStyle w:val="Bibliography"/>
@@ -624,8 +681,8 @@
         <w:t xml:space="preserve">Perkins, S.E., Alexander, L.V., 2013. On the measurement of heat waves. Journal of climate 26, 4500–4517.</w:t>
       </w:r>
     </w:p>
-    <w:bookmarkEnd w:id="31"/>
-    <w:bookmarkStart w:id="32" w:name="ref-ramesh2020seagrass"/>
+    <w:bookmarkEnd w:id="33"/>
+    <w:bookmarkStart w:id="34" w:name="ref-ramesh2020seagrass"/>
     <w:p>
       <w:pPr>
         <w:pStyle w:val="Bibliography"/>
@@ -634,8 +691,8 @@
         <w:t xml:space="preserve">Ramesh, C., Mohanraju, R., 2020. Seagrass ecosystems of andaman and nicobar islands: Status and future perspective. Environmental &amp; Earth Sciences Research Journal 7.</w:t>
       </w:r>
     </w:p>
-    <w:bookmarkEnd w:id="32"/>
-    <w:bookmarkStart w:id="33" w:name="ref-sawall2021chronically"/>
+    <w:bookmarkEnd w:id="34"/>
+    <w:bookmarkStart w:id="35" w:name="ref-sawall2021chronically"/>
     <w:p>
       <w:pPr>
         <w:pStyle w:val="Bibliography"/>
@@ -644,8 +701,8 @@
         <w:t xml:space="preserve">Sawall, Y., Ito, M., Pansch, C., 2021. Chronically elevated sea surface temperatures revealed high susceptibility of the eelgrass zostera marina to winter and spring warming. Limnology and Oceanography 66, 4112–4124.</w:t>
       </w:r>
     </w:p>
-    <w:bookmarkEnd w:id="33"/>
-    <w:bookmarkStart w:id="34" w:name="ref-scott2018role"/>
+    <w:bookmarkEnd w:id="35"/>
+    <w:bookmarkStart w:id="36" w:name="ref-scott2018role"/>
     <w:p>
       <w:pPr>
         <w:pStyle w:val="Bibliography"/>
@@ -654,8 +711,8 @@
         <w:t xml:space="preserve">Scott, A.L., York, P.H., Duncan, C., Macreadie, P.I., Connolly, R.M., Ellis, M.T., Jarvis, J.C., Jinks, K.I., Marsh, H., Rasheed, M.A., 2018. The role of herbivory in structuring tropical seagrass ecosystem service delivery. Frontiers in Plant Science 9, 127.</w:t>
       </w:r>
     </w:p>
-    <w:bookmarkEnd w:id="34"/>
-    <w:bookmarkStart w:id="35" w:name="ref-sevgi2022bitkilerde"/>
+    <w:bookmarkEnd w:id="36"/>
+    <w:bookmarkStart w:id="37" w:name="ref-sevgi2022bitkilerde"/>
     <w:p>
       <w:pPr>
         <w:pStyle w:val="Bibliography"/>
@@ -685,8 +742,8 @@
         <w:t xml:space="preserve">tlar. Journal of Anatolian Environmental and Animal Sciences 7, 528–536.</w:t>
       </w:r>
     </w:p>
-    <w:bookmarkEnd w:id="35"/>
-    <w:bookmarkStart w:id="36" w:name="ref-simpson2016distribution"/>
+    <w:bookmarkEnd w:id="37"/>
+    <w:bookmarkStart w:id="38" w:name="ref-simpson2016distribution"/>
     <w:p>
       <w:pPr>
         <w:pStyle w:val="Bibliography"/>
@@ -695,8 +752,8 @@
         <w:t xml:space="preserve">Simpson, T.S., Wernberg, T., McDonald, J.I., 2016. Distribution and localised effects of the invasive ascidian didemnum perlucidum (monniot 1983) in an urban estuary. PLoS One 11, e0154201.</w:t>
       </w:r>
     </w:p>
-    <w:bookmarkEnd w:id="36"/>
-    <w:bookmarkStart w:id="37" w:name="ref-sousa2019blue"/>
+    <w:bookmarkEnd w:id="38"/>
+    <w:bookmarkStart w:id="39" w:name="ref-sousa2019blue"/>
     <w:p>
       <w:pPr>
         <w:pStyle w:val="Bibliography"/>
@@ -705,8 +762,8 @@
         <w:t xml:space="preserve">Sousa, A.I., Silva, J.F. da, Azevedo, A., Lillebø, A.I., 2019. Blue carbon stock in zostera noltei meadows at ria de aveiro coastal lagoon (portugal) over a decade. Scientific reports 9, 14387.</w:t>
       </w:r>
     </w:p>
-    <w:bookmarkEnd w:id="37"/>
-    <w:bookmarkStart w:id="38" w:name="ref-thomsen2023meadow"/>
+    <w:bookmarkEnd w:id="39"/>
+    <w:bookmarkStart w:id="40" w:name="ref-thomsen2023meadow"/>
     <w:p>
       <w:pPr>
         <w:pStyle w:val="Bibliography"/>
@@ -715,8 +772,8 @@
         <w:t xml:space="preserve">Thomsen, E., Herbeck, L.S., Viana, I.G., Jennerjahn, T.C., 2023. Meadow trophic status regulates the nitrogen filter function of tropical seagrasses in seasonally eutrophic coastal waters. Limnology and Oceanography 68, 1906–1919.</w:t>
       </w:r>
     </w:p>
-    <w:bookmarkEnd w:id="38"/>
-    <w:bookmarkStart w:id="39" w:name="ref-unsworth2022planetary"/>
+    <w:bookmarkEnd w:id="40"/>
+    <w:bookmarkStart w:id="41" w:name="ref-unsworth2022planetary"/>
     <w:p>
       <w:pPr>
         <w:pStyle w:val="Bibliography"/>
@@ -725,8 +782,8 @@
         <w:t xml:space="preserve">Unsworth, R.K., Cullen-Unsworth, L.C., Jones, B.L., Lilley, R.J., 2022. The planetary role of seagrass conservation. Science 377, 609–613.</w:t>
       </w:r>
     </w:p>
-    <w:bookmarkEnd w:id="39"/>
-    <w:bookmarkStart w:id="40" w:name="ref-waycott2009accelerating"/>
+    <w:bookmarkEnd w:id="41"/>
+    <w:bookmarkStart w:id="42" w:name="ref-waycott2009accelerating"/>
     <w:p>
       <w:pPr>
         <w:pStyle w:val="Bibliography"/>
@@ -735,8 +792,8 @@
         <w:t xml:space="preserve">Waycott, M., Duarte, C.M., Carruthers, T.J., Orth, R.J., Dennison, W.C., Olyarnik, S., Calladine, A., Fourqurean, J.W., Heck Jr, K.L., Hughes, A.R., others, 2009. Accelerating loss of seagrasses across the globe threatens coastal ecosystems. Proceedings of the national academy of sciences 106, 12377–12381.</w:t>
       </w:r>
     </w:p>
-    <w:bookmarkEnd w:id="40"/>
-    <w:bookmarkStart w:id="41" w:name="ref-winters2011effects"/>
+    <w:bookmarkEnd w:id="42"/>
+    <w:bookmarkStart w:id="43" w:name="ref-winters2011effects"/>
     <w:p>
       <w:pPr>
         <w:pStyle w:val="Bibliography"/>
@@ -745,8 +802,8 @@
         <w:t xml:space="preserve">Winters, G., Nelle, P., Fricke, B., Rauch, G., Reusch, T.B., 2011. Effects of a simulated heat wave on photophysiology and gene expression of high-and low-latitude populations of zostera marina. Marine Ecology Progress Series 435, 83–95.</w:t>
       </w:r>
     </w:p>
-    <w:bookmarkEnd w:id="41"/>
-    <w:bookmarkStart w:id="42" w:name="ref-zoffoli2021decadal"/>
+    <w:bookmarkEnd w:id="43"/>
+    <w:bookmarkStart w:id="44" w:name="ref-zoffoli2021decadal"/>
     <w:p>
       <w:pPr>
         <w:pStyle w:val="Bibliography"/>
@@ -755,8 +812,8 @@
         <w:t xml:space="preserve">Zoffoli, M.L., Gernez, P., Godet, L., Peters, S., Oiry, S., Barillé, L., 2021. Decadal increase in the ecological status of a north-atlantic intertidal seagrass meadow observed with multi-mission satellite time-series. Ecological Indicators 130, 108033.</w:t>
       </w:r>
     </w:p>
-    <w:bookmarkEnd w:id="42"/>
-    <w:bookmarkStart w:id="43" w:name="ref-zoffoli2023remote"/>
+    <w:bookmarkEnd w:id="44"/>
+    <w:bookmarkStart w:id="45" w:name="ref-zoffoli2023remote"/>
     <w:p>
       <w:pPr>
         <w:pStyle w:val="Bibliography"/>
@@ -765,9 +822,9 @@
         <w:t xml:space="preserve">Zoffoli, M.L., Gernez, P., Oiry, S., Godet, L., Dalloyau, S., Davies, B.F.R., Barillé, L., 2023. Remote sensing in seagrass ecology: Coupled dynamics between migratory herbivorous birds and intertidal meadows observed by satellite during four decades. Remote Sensing in Ecology and Conservation 9, 420–433.</w:t>
       </w:r>
     </w:p>
-    <w:bookmarkEnd w:id="43"/>
-    <w:bookmarkEnd w:id="44"/>
     <w:bookmarkEnd w:id="45"/>
+    <w:bookmarkEnd w:id="46"/>
+    <w:bookmarkEnd w:id="47"/>
     <w:sectPr/>
   </w:body>
 </w:document>

</xml_diff>

<commit_message>
add multispectral and HPLC
</commit_message>
<xml_diff>
--- a/docs/Simon_Drone_Paper.docx
+++ b/docs/Simon_Drone_Paper.docx
@@ -505,7 +505,7 @@
       </w:r>
     </w:p>
     <w:bookmarkEnd w:id="20"/>
-    <w:bookmarkStart w:id="39" w:name="material-methods"/>
+    <w:bookmarkStart w:id="44" w:name="material-methods"/>
     <w:p>
       <w:pPr>
         <w:pStyle w:val="Heading1"/>
@@ -612,7 +612,7 @@
     </w:p>
     <w:bookmarkEnd w:id="23"/>
     <w:bookmarkEnd w:id="24"/>
-    <w:bookmarkStart w:id="38" w:name="experiment"/>
+    <w:bookmarkStart w:id="43" w:name="experiment"/>
     <w:p>
       <w:pPr>
         <w:pStyle w:val="Heading2"/>
@@ -627,7 +627,7 @@
         <w:pStyle w:val="Heading3"/>
       </w:pPr>
       <w:r>
-        <w:t xml:space="preserve">2.2.1 Sampling and Acclimation of seagrasses</w:t>
+        <w:t xml:space="preserve">2.2.1 Sampling and acclimation of seagrasses</w:t>
       </w:r>
     </w:p>
     <w:p>
@@ -706,7 +706,10 @@
         </w:r>
       </w:hyperlink>
       <w:r>
-        <w:t xml:space="preserve">). For the experimental treatment, the air temperature was set to mimic an atmospheric heatwave that occurred over the seagrass meadow of Porh Saint-Guénël, Plouharnel, France (47°35’40.0”N, 3°07’30.0”W) from August 26, 2021, to September 6, 2021. On the first day of the experiment, air temperatures in the experimental chamber were set to range from 23°C at night to 35°C during the day, with a daily increase of 1°C. The water temperature in the experimental chamber was similarly adjusted to reflect the heatwave conditions, starting from the normal seasonal range (18°C) and gradually increasing to simulate the rising temperatures experienced during the heatwave (+0.5°C daily). This setup aimed to replicate the thermal stress experienced by the seagrass meadow during the actual heatwave event (</w:t>
+        <w:t xml:space="preserve"> </w:t>
+      </w:r>
+      <w:r>
+        <w:t xml:space="preserve">left). For the experimental treatment, the air temperature was set to mimic an atmospheric heatwave that occurred over the seagrass meadow of Porh Saint-Guénël, Plouharnel, France (47°35’40.0”N, 3°07’30.0”W) from August 26, 2021, to September 6, 2021. On the first day of the experiment, air temperatures in the experimental chamber were set to range from 23°C at night to 35°C during the day, with a daily increase of 1°C. The water temperature in the experimental chamber was similarly adjusted to reflect the heatwave conditions, starting from the normal seasonal range (18°C) and gradually increasing to simulate the rising temperatures experienced during the heatwave (+0.5°C daily). This setup aimed to replicate the thermal stress experienced by the seagrass meadow during the actual heatwave event (</w:t>
       </w:r>
       <w:hyperlink w:anchor="fig-Profile">
         <w:r>
@@ -717,7 +720,10 @@
         </w:r>
       </w:hyperlink>
       <w:r>
-        <w:t xml:space="preserve">).</w:t>
+        <w:t xml:space="preserve"> </w:t>
+      </w:r>
+      <w:r>
+        <w:t xml:space="preserve">right).</w:t>
       </w:r>
     </w:p>
     <w:bookmarkStart w:id="31" w:name="cell-fig-Profile"/>
@@ -802,16 +808,16 @@
     </w:tbl>
     <w:bookmarkEnd w:id="31"/>
     <w:bookmarkEnd w:id="32"/>
-    <w:bookmarkStart w:id="37" w:name="measurement-and-sampling"/>
+    <w:bookmarkStart w:id="42" w:name="measurement-and-sampling"/>
     <w:p>
       <w:pPr>
         <w:pStyle w:val="Heading3"/>
       </w:pPr>
       <w:r>
-        <w:t xml:space="preserve">2.2.3 Measurement and Sampling</w:t>
-      </w:r>
-    </w:p>
-    <w:bookmarkStart w:id="36" w:name="radiometric-measurement"/>
+        <w:t xml:space="preserve">2.2.3 Measurement and sampling</w:t>
+      </w:r>
+    </w:p>
+    <w:bookmarkStart w:id="40" w:name="radiometric-measurement"/>
     <w:p>
       <w:pPr>
         <w:pStyle w:val="Heading4"/>
@@ -820,12 +826,38 @@
         <w:t xml:space="preserve">2.2.3.1 Radiometric measurement</w:t>
       </w:r>
     </w:p>
+    <w:bookmarkStart w:id="37" w:name="hyperspectral-measurement"/>
+    <w:p>
+      <w:pPr>
+        <w:pStyle w:val="Heading5"/>
+      </w:pPr>
+      <w:r>
+        <w:t xml:space="preserve">2.2.3.1.1 Hyperspectral measurement</w:t>
+      </w:r>
+    </w:p>
     <w:p>
       <w:pPr>
         <w:pStyle w:val="FirstParagraph"/>
       </w:pPr>
       <w:r>
-        <w:t xml:space="preserve">Throughout the experiment, hyperspectral signatures of both the control and treatment seagrasses were taken using an ASD HandHeld 2 equipped with a fiber optic, allowing measurements to be taken directly inside the chamber without opening it. An average of five reflectance spectrum (</w:t>
+        <w:t xml:space="preserve">Throughout the experiment, hyperspectral signatures of both the control and treatment seagrasses were taken using an ASD HandHeld 2 equipped with a fiber optic, allowing measurements to be taken directly inside the chamber without opening it. Automatic spectra acquisition has been done using the</w:t>
+      </w:r>
+      <w:r>
+        <w:t xml:space="preserve"> </w:t>
+      </w:r>
+      <w:hyperlink r:id="rId33">
+        <w:r>
+          <w:rPr>
+            <w:rStyle w:val="Hyperlink"/>
+          </w:rPr>
+          <w:t xml:space="preserve">RS3 softaware</w:t>
+        </w:r>
+      </w:hyperlink>
+      <w:r>
+        <w:t xml:space="preserve"> </w:t>
+      </w:r>
+      <w:r>
+        <w:t xml:space="preserve">developed by the intrument manufacturer. An average of five reflectance spectrum (</w:t>
       </w:r>
       <m:oMath>
         <m:r>
@@ -907,7 +939,7 @@
       <w:pPr>
         <w:pStyle w:val="FirstParagraph"/>
       </w:pPr>
-      <w:bookmarkStart w:id="33" w:name="eq-ndvi"/>
+      <w:bookmarkStart w:id="34" w:name="eq-ndvi"/>
       <m:oMathPara>
         <m:oMathParaPr>
           <m:jc m:val="center"/>
@@ -1034,7 +1066,7 @@
           </m:d>
         </m:oMath>
       </m:oMathPara>
-      <w:bookmarkEnd w:id="33"/>
+      <w:bookmarkEnd w:id="34"/>
     </w:p>
     <w:p>
       <w:pPr>
@@ -1134,7 +1166,7 @@
       <w:pPr>
         <w:pStyle w:val="FirstParagraph"/>
       </w:pPr>
-      <w:bookmarkStart w:id="34" w:name="eq-gli"/>
+      <w:bookmarkStart w:id="35" w:name="eq-gli"/>
       <m:oMathPara>
         <m:oMathParaPr>
           <m:jc m:val="center"/>
@@ -1363,7 +1395,7 @@
           </m:d>
         </m:oMath>
       </m:oMathPara>
-      <w:bookmarkEnd w:id="34"/>
+      <w:bookmarkEnd w:id="35"/>
     </w:p>
     <w:p>
       <w:pPr>
@@ -1436,14 +1468,24 @@
         </w:numPr>
       </w:pPr>
       <w:r>
-        <w:t xml:space="preserve">The Mid-Infrared Water Absorption Index (MIWAI, pers. com.) that is design to measure the absorption of the water around 970 nm. The index make the difference between a linear interpolation between 950 and 990 nm and compare that value to the reflectance at 970 nm :</w:t>
+        <w:t xml:space="preserve">The Mid-Infrared Water Absorption Index (MIWAI), proposed here and designed to measure water absorption at 970 nm (</w:t>
+      </w:r>
+      <w:r>
+        <w:rPr>
+          <w:b/>
+          <w:bCs/>
+        </w:rPr>
+        <w:t xml:space="preserve">REF</w:t>
+      </w:r>
+      <w:r>
+        <w:t xml:space="preserve">), estimates the difference between the reflectance at 970 nm and a linear interpolation of the reflectance values at 950 and 990 nm. This interpolation represents the expected reflectance value in the absence of water.</w:t>
       </w:r>
     </w:p>
     <w:p>
       <w:pPr>
         <w:pStyle w:val="FirstParagraph"/>
       </w:pPr>
-      <w:bookmarkStart w:id="35" w:name="eq-MIWAI"/>
+      <w:bookmarkStart w:id="36" w:name="eq-MIWAI"/>
       <m:oMathPara>
         <m:oMathParaPr>
           <m:jc m:val="center"/>
@@ -1567,7 +1609,7 @@
           </m:d>
         </m:oMath>
       </m:oMathPara>
-      <w:bookmarkEnd w:id="35"/>
+      <w:bookmarkEnd w:id="36"/>
     </w:p>
     <w:p>
       <w:pPr>
@@ -1655,6 +1697,63 @@
         <w:t xml:space="preserve">are the reflectance in the infrared at 990, 970 and 950 nm, respectively.</w:t>
       </w:r>
     </w:p>
+    <w:bookmarkEnd w:id="37"/>
+    <w:bookmarkStart w:id="39" w:name="multispectral-imagery-measurement"/>
+    <w:p>
+      <w:pPr>
+        <w:pStyle w:val="Heading5"/>
+      </w:pPr>
+      <w:r>
+        <w:t xml:space="preserve">2.2.3.1.2 Multispectral imagery measurement</w:t>
+      </w:r>
+    </w:p>
+    <w:p>
+      <w:pPr>
+        <w:pStyle w:val="FirstParagraph"/>
+      </w:pPr>
+      <w:r>
+        <w:t xml:space="preserve">Parallel to hyperspectral measurements, multispectral images were taken at the beginning and end of each diurnal low tide (09:00 am and 03:00 pm). A Micasense RedEdge-MX Dual multispectral camera, originally designed to be mounted on a drone, was modified for use without a drone. A 3D-printed mount was designed to attach the camera to the intertidal chamber and ensure that each picture was captured under the same conditions. At each time step (09:00 am and 03:00 pm), a first picture of the Spectralon was taken to allow for image correction in reflectance, followed by a second picture of the target.</w:t>
+      </w:r>
+      <w:r>
+        <w:t xml:space="preserve"> </w:t>
+      </w:r>
+      <w:hyperlink r:id="rId38">
+        <w:r>
+          <w:rPr>
+            <w:rStyle w:val="Hyperlink"/>
+          </w:rPr>
+          <w:t xml:space="preserve">DISCOV</w:t>
+        </w:r>
+      </w:hyperlink>
+      <w:r>
+        <w:t xml:space="preserve">, a Neural Network classification model previously developed to map intertidal vegetation using drone imagery, has been applied to each image taken inside the intertidal chambers. To understand the behavior of the model on seagrasses affected by heatwaves, classification images from before and after the heatwave have been compared.</w:t>
+      </w:r>
+    </w:p>
+    <w:bookmarkEnd w:id="39"/>
+    <w:bookmarkEnd w:id="40"/>
+    <w:bookmarkStart w:id="41" w:name="leaves-sampling-and-hplc-measurement"/>
+    <w:p>
+      <w:pPr>
+        <w:pStyle w:val="Heading4"/>
+      </w:pPr>
+      <w:r>
+        <w:t xml:space="preserve">2.2.3.2 Leaves sampling and HPLC measurement</w:t>
+      </w:r>
+    </w:p>
+    <w:p>
+      <w:pPr>
+        <w:pStyle w:val="FirstParagraph"/>
+      </w:pPr>
+      <w:r>
+        <w:t xml:space="preserve">At the beginning and the end of each diurn low tide (09:00 am and 03:00 pm) leaves samples have been took in both the test and the control. leaves sampled have been stored under -80°C waiting for analysis.</w:t>
+      </w:r>
+      <w:r>
+        <w:t xml:space="preserve"> </w:t>
+      </w:r>
+      <w:r>
+        <w:t xml:space="preserve">Pigment composition and biomass were analyzed using high-performance liquid chromatography (HPLC). The HPLC system (Alliance HPLC 248 System, Waters) was equipped with a reverse-phase C-18 separating column (SunFire C-18 Column, 100Å, 3.5 µm, 2.1 mm x 50 mm, Waters), preceded by a precolumn (VanGuard 3.9 mm x 5 mm, Waters). The system also included a photodiode array detector (2998 PDA) and a fluorimeter (Ex: 425 nm, Em: 655 nm; RF-20A, SHIMADZU).</w:t>
+      </w:r>
+    </w:p>
     <w:p>
       <w:pPr>
         <w:pStyle w:val="BodyText"/>
@@ -1664,26 +1763,14 @@
           <w:b/>
           <w:bCs/>
         </w:rPr>
-        <w:t xml:space="preserve">ADD MICASENSE PICTURES</w:t>
-      </w:r>
-    </w:p>
-    <w:p>
-      <w:pPr>
-        <w:pStyle w:val="BodyText"/>
-      </w:pPr>
-      <w:r>
-        <w:rPr>
-          <w:b/>
-          <w:bCs/>
-        </w:rPr>
-        <w:t xml:space="preserve">ADD HPLC SAMPLING</w:t>
-      </w:r>
-    </w:p>
-    <w:bookmarkEnd w:id="36"/>
-    <w:bookmarkEnd w:id="37"/>
-    <w:bookmarkEnd w:id="38"/>
-    <w:bookmarkEnd w:id="39"/>
-    <w:bookmarkStart w:id="69" w:name="bibliography"/>
+        <w:t xml:space="preserve">Au secours Philippe !!!</w:t>
+      </w:r>
+    </w:p>
+    <w:bookmarkEnd w:id="41"/>
+    <w:bookmarkEnd w:id="42"/>
+    <w:bookmarkEnd w:id="43"/>
+    <w:bookmarkEnd w:id="44"/>
+    <w:bookmarkStart w:id="74" w:name="bibliography"/>
     <w:p>
       <w:pPr>
         <w:pStyle w:val="Heading1"/>
@@ -1692,8 +1779,8 @@
         <w:t xml:space="preserve">3. Bibliography</w:t>
       </w:r>
     </w:p>
-    <w:bookmarkStart w:id="68" w:name="refs"/>
-    <w:bookmarkStart w:id="40" w:name="ref-akbar2020mangrove"/>
+    <w:bookmarkStart w:id="73" w:name="refs"/>
+    <w:bookmarkStart w:id="45" w:name="ref-akbar2020mangrove"/>
     <w:p>
       <w:pPr>
         <w:pStyle w:val="Bibliography"/>
@@ -1702,8 +1789,8 @@
         <w:t xml:space="preserve">Akbar, M., Arisanto, P., Sukirno, B., Merdeka, P., Priadhi, M., Zallesa, S., 2020. Mangrove vegetation health index analysis by implementing NDVI (normalized difference vegetation index) classification method on sentinel-2 image data case study: Segara anakan, kabupaten cilacap, in: IOP Conference Series: Earth and Environmental Science. IOP Publishing, p. 012069.</w:t>
       </w:r>
     </w:p>
-    <w:bookmarkEnd w:id="40"/>
-    <w:bookmarkStart w:id="41" w:name="ref-carlan2020identifying"/>
+    <w:bookmarkEnd w:id="45"/>
+    <w:bookmarkStart w:id="46" w:name="ref-carlan2020identifying"/>
     <w:p>
       <w:pPr>
         <w:pStyle w:val="Bibliography"/>
@@ -1712,8 +1799,8 @@
         <w:t xml:space="preserve">Cârlan, I., Mihai, B.-A., Nistor, C., Große-Stoltenberg, A., 2020. Identifying urban vegetation stress factors based on open access remote sensing imagery and field observations. Ecological Informatics 55, 101032.</w:t>
       </w:r>
     </w:p>
-    <w:bookmarkEnd w:id="41"/>
-    <w:bookmarkStart w:id="42" w:name="ref-deguette2022physiological"/>
+    <w:bookmarkEnd w:id="46"/>
+    <w:bookmarkStart w:id="47" w:name="ref-deguette2022physiological"/>
     <w:p>
       <w:pPr>
         <w:pStyle w:val="Bibliography"/>
@@ -1722,8 +1809,8 @@
         <w:t xml:space="preserve">Deguette, A., Barrote, I., Silva, J., 2022. Physiological and morphological effects of a marine heatwave on the seagrass cymodocea nodosa. Scientific Reports 12, 7950.</w:t>
       </w:r>
     </w:p>
-    <w:bookmarkEnd w:id="42"/>
-    <w:bookmarkStart w:id="43" w:name="ref-gardner2018global"/>
+    <w:bookmarkEnd w:id="47"/>
+    <w:bookmarkStart w:id="48" w:name="ref-gardner2018global"/>
     <w:p>
       <w:pPr>
         <w:pStyle w:val="Bibliography"/>
@@ -1732,8 +1819,8 @@
         <w:t xml:space="preserve">Gardner, R.C., Finlayson, C., 2018. Global wetland outlook: State of the world’s wetlands and their services to people, in: Ramsar Convention Secretariat. pp. 2020–5.</w:t>
       </w:r>
     </w:p>
-    <w:bookmarkEnd w:id="43"/>
-    <w:bookmarkStart w:id="44" w:name="ref-guerrero2020heat"/>
+    <w:bookmarkEnd w:id="48"/>
+    <w:bookmarkStart w:id="49" w:name="ref-guerrero2020heat"/>
     <w:p>
       <w:pPr>
         <w:pStyle w:val="Bibliography"/>
@@ -1742,8 +1829,8 @@
         <w:t xml:space="preserve">Guerrero-Meseguer, L., Marı́n, A., Sanz-Lázaro, C., 2020. Heat wave intensity can vary the cumulative effects of multiple environmental stressors on posidonia oceanica seedlings. Marine Environmental Research 159, 105001.</w:t>
       </w:r>
     </w:p>
-    <w:bookmarkEnd w:id="44"/>
-    <w:bookmarkStart w:id="45" w:name="ref-hobday2016hierarchical"/>
+    <w:bookmarkEnd w:id="49"/>
+    <w:bookmarkStart w:id="50" w:name="ref-hobday2016hierarchical"/>
     <w:p>
       <w:pPr>
         <w:pStyle w:val="Bibliography"/>
@@ -1752,8 +1839,8 @@
         <w:t xml:space="preserve">Hobday, A.J., Alexander, L.V., Perkins, S.E., Smale, D.A., Straub, S.C., Oliver, E.C., Benthuysen, J.A., Burrows, M.T., Donat, M.G., Feng, M., others, 2016. A hierarchical approach to defining marine heatwaves. Progress in oceanography 141, 227–238.</w:t>
       </w:r>
     </w:p>
-    <w:bookmarkEnd w:id="45"/>
-    <w:bookmarkStart w:id="46" w:name="ref-hobday2018categorizing"/>
+    <w:bookmarkEnd w:id="50"/>
+    <w:bookmarkStart w:id="51" w:name="ref-hobday2018categorizing"/>
     <w:p>
       <w:pPr>
         <w:pStyle w:val="Bibliography"/>
@@ -1762,8 +1849,8 @@
         <w:t xml:space="preserve">Hobday, A.J., Oliver, E.C., Gupta, A.S., Benthuysen, J.A., Burrows, M.T., Donat, M.G., Holbrook, N.J., Moore, P.J., Thomsen, M.S., Wernberg, T., others, 2018. Categorizing and naming marine heatwaves. Oceanography 31, 162–173.</w:t>
       </w:r>
     </w:p>
-    <w:bookmarkEnd w:id="46"/>
-    <w:bookmarkStart w:id="47" w:name="ref-huete2012vegetation"/>
+    <w:bookmarkEnd w:id="51"/>
+    <w:bookmarkStart w:id="52" w:name="ref-huete2012vegetation"/>
     <w:p>
       <w:pPr>
         <w:pStyle w:val="Bibliography"/>
@@ -1772,8 +1859,8 @@
         <w:t xml:space="preserve">Huete, A.R., 2012. Vegetation indices, remote sensing and forest monitoring. Geography Compass 6, 513–532.</w:t>
       </w:r>
     </w:p>
-    <w:bookmarkEnd w:id="47"/>
-    <w:bookmarkStart w:id="48" w:name="ref-jankowska2019stabilizing"/>
+    <w:bookmarkEnd w:id="52"/>
+    <w:bookmarkStart w:id="53" w:name="ref-jankowska2019stabilizing"/>
     <w:p>
       <w:pPr>
         <w:pStyle w:val="Bibliography"/>
@@ -1782,8 +1869,8 @@
         <w:t xml:space="preserve">Jankowska, E., Michel, L.N., Lepoint, G., Włodarska-Kowalczuk, M., 2019. Stabilizing effects of seagrass meadows on coastal water benthic food webs. Journal of Experimental Marine Biology and Ecology 510, 54–63.</w:t>
       </w:r>
     </w:p>
-    <w:bookmarkEnd w:id="48"/>
-    <w:bookmarkStart w:id="49" w:name="ref-kloos2021agricultural"/>
+    <w:bookmarkEnd w:id="53"/>
+    <w:bookmarkStart w:id="54" w:name="ref-kloos2021agricultural"/>
     <w:p>
       <w:pPr>
         <w:pStyle w:val="Bibliography"/>
@@ -1792,8 +1879,8 @@
         <w:t xml:space="preserve">Kloos, S., Yuan, Y., Castelli, M., Menzel, A., 2021. Agricultural drought detection with MODIS based vegetation health indices in southeast germany. Remote Sensing 13, 3907.</w:t>
       </w:r>
     </w:p>
-    <w:bookmarkEnd w:id="49"/>
-    <w:bookmarkStart w:id="50" w:name="ref-louhaichi2001spatially"/>
+    <w:bookmarkEnd w:id="54"/>
+    <w:bookmarkStart w:id="55" w:name="ref-louhaichi2001spatially"/>
     <w:p>
       <w:pPr>
         <w:pStyle w:val="Bibliography"/>
@@ -1802,8 +1889,8 @@
         <w:t xml:space="preserve">Louhaichi, M., Borman, M.M., Johnson, D.E., 2001. Spatially located platform and aerial photography for documentation of grazing impacts on wheat. Geocarto International 16, 65–70.</w:t>
       </w:r>
     </w:p>
-    <w:bookmarkEnd w:id="50"/>
-    <w:bookmarkStart w:id="51" w:name="ref-papathanasopoulou2019satellite"/>
+    <w:bookmarkEnd w:id="55"/>
+    <w:bookmarkStart w:id="56" w:name="ref-papathanasopoulou2019satellite"/>
     <w:p>
       <w:pPr>
         <w:pStyle w:val="Bibliography"/>
@@ -1812,8 +1899,8 @@
         <w:t xml:space="preserve">Papathanasopoulou, E., Simis, S., Alikas, K., Ansper, A., Anttila, J., Barillé, A., Barillé, L., Brando, V., Bresciani, M., Bučas, M., others, 2019. Satellite-assisted monitoring of water quality to support the implementation of the water framework directive. EOMORES white paper.</w:t>
       </w:r>
     </w:p>
-    <w:bookmarkEnd w:id="51"/>
-    <w:bookmarkStart w:id="52" w:name="ref-perkins2013measurement"/>
+    <w:bookmarkEnd w:id="56"/>
+    <w:bookmarkStart w:id="57" w:name="ref-perkins2013measurement"/>
     <w:p>
       <w:pPr>
         <w:pStyle w:val="Bibliography"/>
@@ -1822,8 +1909,8 @@
         <w:t xml:space="preserve">Perkins, S.E., Alexander, L.V., 2013. On the measurement of heat waves. Journal of climate 26, 4500–4517.</w:t>
       </w:r>
     </w:p>
-    <w:bookmarkEnd w:id="52"/>
-    <w:bookmarkStart w:id="53" w:name="ref-ramesh2020seagrass"/>
+    <w:bookmarkEnd w:id="57"/>
+    <w:bookmarkStart w:id="58" w:name="ref-ramesh2020seagrass"/>
     <w:p>
       <w:pPr>
         <w:pStyle w:val="Bibliography"/>
@@ -1832,8 +1919,8 @@
         <w:t xml:space="preserve">Ramesh, C., Mohanraju, R., 2020. Seagrass ecosystems of andaman and nicobar islands: Status and future perspective. Environmental &amp; Earth Sciences Research Journal 7.</w:t>
       </w:r>
     </w:p>
-    <w:bookmarkEnd w:id="53"/>
-    <w:bookmarkStart w:id="54" w:name="ref-rouse1974monitoring"/>
+    <w:bookmarkEnd w:id="58"/>
+    <w:bookmarkStart w:id="59" w:name="ref-rouse1974monitoring"/>
     <w:p>
       <w:pPr>
         <w:pStyle w:val="Bibliography"/>
@@ -1842,8 +1929,8 @@
         <w:t xml:space="preserve">Rouse, J.W., Haas, R.H., Schell, J.A., Deering, D.W., others, 1974. Monitoring vegetation systems in the great plains with ERTS. NASA Spec. Publ 351, 309.</w:t>
       </w:r>
     </w:p>
-    <w:bookmarkEnd w:id="54"/>
-    <w:bookmarkStart w:id="55" w:name="ref-sawall2021chronically"/>
+    <w:bookmarkEnd w:id="59"/>
+    <w:bookmarkStart w:id="60" w:name="ref-sawall2021chronically"/>
     <w:p>
       <w:pPr>
         <w:pStyle w:val="Bibliography"/>
@@ -1852,8 +1939,8 @@
         <w:t xml:space="preserve">Sawall, Y., Ito, M., Pansch, C., 2021. Chronically elevated sea surface temperatures revealed high susceptibility of the eelgrass zostera marina to winter and spring warming. Limnology and Oceanography 66, 4112–4124.</w:t>
       </w:r>
     </w:p>
-    <w:bookmarkEnd w:id="55"/>
-    <w:bookmarkStart w:id="57" w:name="ref-heatwaveR"/>
+    <w:bookmarkEnd w:id="60"/>
+    <w:bookmarkStart w:id="62" w:name="ref-heatwaveR"/>
     <w:p>
       <w:pPr>
         <w:pStyle w:val="Bibliography"/>
@@ -1873,7 +1960,7 @@
       <w:r>
         <w:t xml:space="preserve"> </w:t>
       </w:r>
-      <w:hyperlink r:id="rId56">
+      <w:hyperlink r:id="rId61">
         <w:r>
           <w:rPr>
             <w:rStyle w:val="Hyperlink"/>
@@ -1882,8 +1969,8 @@
         </w:r>
       </w:hyperlink>
     </w:p>
-    <w:bookmarkEnd w:id="57"/>
-    <w:bookmarkStart w:id="58" w:name="ref-scott2018role"/>
+    <w:bookmarkEnd w:id="62"/>
+    <w:bookmarkStart w:id="63" w:name="ref-scott2018role"/>
     <w:p>
       <w:pPr>
         <w:pStyle w:val="Bibliography"/>
@@ -1892,8 +1979,8 @@
         <w:t xml:space="preserve">Scott, A.L., York, P.H., Duncan, C., Macreadie, P.I., Connolly, R.M., Ellis, M.T., Jarvis, J.C., Jinks, K.I., Marsh, H., Rasheed, M.A., 2018. The role of herbivory in structuring tropical seagrass ecosystem service delivery. Frontiers in Plant Science 9, 127.</w:t>
       </w:r>
     </w:p>
-    <w:bookmarkEnd w:id="58"/>
-    <w:bookmarkStart w:id="59" w:name="ref-sevgi2022bitkilerde"/>
+    <w:bookmarkEnd w:id="63"/>
+    <w:bookmarkStart w:id="64" w:name="ref-sevgi2022bitkilerde"/>
     <w:p>
       <w:pPr>
         <w:pStyle w:val="Bibliography"/>
@@ -1923,8 +2010,8 @@
         <w:t xml:space="preserve">tlar. Journal of Anatolian Environmental and Animal Sciences 7, 528–536.</w:t>
       </w:r>
     </w:p>
-    <w:bookmarkEnd w:id="59"/>
-    <w:bookmarkStart w:id="60" w:name="ref-simpson2016distribution"/>
+    <w:bookmarkEnd w:id="64"/>
+    <w:bookmarkStart w:id="65" w:name="ref-simpson2016distribution"/>
     <w:p>
       <w:pPr>
         <w:pStyle w:val="Bibliography"/>
@@ -1933,8 +2020,8 @@
         <w:t xml:space="preserve">Simpson, T.S., Wernberg, T., McDonald, J.I., 2016. Distribution and localised effects of the invasive ascidian didemnum perlucidum (monniot 1983) in an urban estuary. PLoS One 11, e0154201.</w:t>
       </w:r>
     </w:p>
-    <w:bookmarkEnd w:id="60"/>
-    <w:bookmarkStart w:id="61" w:name="ref-sousa2019blue"/>
+    <w:bookmarkEnd w:id="65"/>
+    <w:bookmarkStart w:id="66" w:name="ref-sousa2019blue"/>
     <w:p>
       <w:pPr>
         <w:pStyle w:val="Bibliography"/>
@@ -1943,8 +2030,8 @@
         <w:t xml:space="preserve">Sousa, A.I., Silva, J.F. da, Azevedo, A., Lillebø, A.I., 2019. Blue carbon stock in zostera noltei meadows at ria de aveiro coastal lagoon (portugal) over a decade. Scientific reports 9, 14387.</w:t>
       </w:r>
     </w:p>
-    <w:bookmarkEnd w:id="61"/>
-    <w:bookmarkStart w:id="62" w:name="ref-thomsen2023meadow"/>
+    <w:bookmarkEnd w:id="66"/>
+    <w:bookmarkStart w:id="67" w:name="ref-thomsen2023meadow"/>
     <w:p>
       <w:pPr>
         <w:pStyle w:val="Bibliography"/>
@@ -1953,8 +2040,8 @@
         <w:t xml:space="preserve">Thomsen, E., Herbeck, L.S., Viana, I.G., Jennerjahn, T.C., 2023. Meadow trophic status regulates the nitrogen filter function of tropical seagrasses in seasonally eutrophic coastal waters. Limnology and Oceanography 68, 1906–1919.</w:t>
       </w:r>
     </w:p>
-    <w:bookmarkEnd w:id="62"/>
-    <w:bookmarkStart w:id="63" w:name="ref-unsworth2022planetary"/>
+    <w:bookmarkEnd w:id="67"/>
+    <w:bookmarkStart w:id="68" w:name="ref-unsworth2022planetary"/>
     <w:p>
       <w:pPr>
         <w:pStyle w:val="Bibliography"/>
@@ -1963,8 +2050,8 @@
         <w:t xml:space="preserve">Unsworth, R.K., Cullen-Unsworth, L.C., Jones, B.L., Lilley, R.J., 2022. The planetary role of seagrass conservation. Science 377, 609–613.</w:t>
       </w:r>
     </w:p>
-    <w:bookmarkEnd w:id="63"/>
-    <w:bookmarkStart w:id="64" w:name="ref-waycott2009accelerating"/>
+    <w:bookmarkEnd w:id="68"/>
+    <w:bookmarkStart w:id="69" w:name="ref-waycott2009accelerating"/>
     <w:p>
       <w:pPr>
         <w:pStyle w:val="Bibliography"/>
@@ -1973,8 +2060,8 @@
         <w:t xml:space="preserve">Waycott, M., Duarte, C.M., Carruthers, T.J., Orth, R.J., Dennison, W.C., Olyarnik, S., Calladine, A., Fourqurean, J.W., Heck Jr, K.L., Hughes, A.R., others, 2009. Accelerating loss of seagrasses across the globe threatens coastal ecosystems. Proceedings of the national academy of sciences 106, 12377–12381.</w:t>
       </w:r>
     </w:p>
-    <w:bookmarkEnd w:id="64"/>
-    <w:bookmarkStart w:id="65" w:name="ref-winters2011effects"/>
+    <w:bookmarkEnd w:id="69"/>
+    <w:bookmarkStart w:id="70" w:name="ref-winters2011effects"/>
     <w:p>
       <w:pPr>
         <w:pStyle w:val="Bibliography"/>
@@ -1983,8 +2070,8 @@
         <w:t xml:space="preserve">Winters, G., Nelle, P., Fricke, B., Rauch, G., Reusch, T.B., 2011. Effects of a simulated heat wave on photophysiology and gene expression of high-and low-latitude populations of zostera marina. Marine Ecology Progress Series 435, 83–95.</w:t>
       </w:r>
     </w:p>
-    <w:bookmarkEnd w:id="65"/>
-    <w:bookmarkStart w:id="66" w:name="ref-zoffoli2021decadal"/>
+    <w:bookmarkEnd w:id="70"/>
+    <w:bookmarkStart w:id="71" w:name="ref-zoffoli2021decadal"/>
     <w:p>
       <w:pPr>
         <w:pStyle w:val="Bibliography"/>
@@ -1993,8 +2080,8 @@
         <w:t xml:space="preserve">Zoffoli, M.L., Gernez, P., Godet, L., Peters, S., Oiry, S., Barillé, L., 2021. Decadal increase in the ecological status of a north-atlantic intertidal seagrass meadow observed with multi-mission satellite time-series. Ecological Indicators 130, 108033.</w:t>
       </w:r>
     </w:p>
-    <w:bookmarkEnd w:id="66"/>
-    <w:bookmarkStart w:id="67" w:name="ref-zoffoli2023remote"/>
+    <w:bookmarkEnd w:id="71"/>
+    <w:bookmarkStart w:id="72" w:name="ref-zoffoli2023remote"/>
     <w:p>
       <w:pPr>
         <w:pStyle w:val="Bibliography"/>
@@ -2003,9 +2090,9 @@
         <w:t xml:space="preserve">Zoffoli, M.L., Gernez, P., Oiry, S., Godet, L., Dalloyau, S., Davies, B.F.R., Barillé, L., 2023. Remote sensing in seagrass ecology: Coupled dynamics between migratory herbivorous birds and intertidal meadows observed by satellite during four decades. Remote Sensing in Ecology and Conservation 9, 420–433.</w:t>
       </w:r>
     </w:p>
-    <w:bookmarkEnd w:id="67"/>
-    <w:bookmarkEnd w:id="68"/>
-    <w:bookmarkEnd w:id="69"/>
+    <w:bookmarkEnd w:id="72"/>
+    <w:bookmarkEnd w:id="73"/>
+    <w:bookmarkEnd w:id="74"/>
     <w:sectPr/>
   </w:body>
 </w:document>

</xml_diff>